<commit_message>
Basic running sim and project document added
</commit_message>
<xml_diff>
--- a/Programming project.docx
+++ b/Programming project.docx
@@ -1,6 +1,6 @@
 
 <file path=word/document.xml><?xml version="1.0" encoding="utf-8"?>
-<w:document xmlns:wpc="http://schemas.microsoft.com/office/word/2010/wordprocessingCanvas" xmlns:cx="http://schemas.microsoft.com/office/drawing/2014/chartex" xmlns:cx1="http://schemas.microsoft.com/office/drawing/2015/9/8/chartex" xmlns:cx2="http://schemas.microsoft.com/office/drawing/2015/10/21/chartex" xmlns:cx3="http://schemas.microsoft.com/office/drawing/2016/5/9/chartex" xmlns:cx4="http://schemas.microsoft.com/office/drawing/2016/5/10/chartex" xmlns:cx5="http://schemas.microsoft.com/office/drawing/2016/5/11/chartex" xmlns:cx6="http://schemas.microsoft.com/office/drawing/2016/5/12/chartex" xmlns:cx7="http://schemas.microsoft.com/office/drawing/2016/5/13/chartex" xmlns:cx8="http://schemas.microsoft.com/office/drawing/2016/5/14/chartex" xmlns:mc="http://schemas.openxmlformats.org/markup-compatibility/2006" xmlns:aink="http://schemas.microsoft.com/office/drawing/2016/ink" xmlns:am3d="http://schemas.microsoft.com/office/drawing/2017/model3d" xmlns:o="urn:schemas-microsoft-com:office:office" xmlns:r="http://schemas.openxmlformats.org/officeDocument/2006/relationships" xmlns:m="http://schemas.openxmlformats.org/officeDocument/2006/math" xmlns:v="urn:schemas-microsoft-com:vml" xmlns:wp14="http://schemas.microsoft.com/office/word/2010/wordprocessingDrawing" xmlns:wp="http://schemas.openxmlformats.org/drawingml/2006/wordprocessingDrawing" xmlns:w10="urn:schemas-microsoft-com:office:word" xmlns:w="http://schemas.openxmlformats.org/wordprocessingml/2006/main" xmlns:w14="http://schemas.microsoft.com/office/word/2010/wordml" xmlns:w15="http://schemas.microsoft.com/office/word/2012/wordml" xmlns:w16cex="http://schemas.microsoft.com/office/word/2018/wordml/cex" xmlns:w16cid="http://schemas.microsoft.com/office/word/2016/wordml/cid" xmlns:w16="http://schemas.microsoft.com/office/word/2018/wordml" xmlns:w16se="http://schemas.microsoft.com/office/word/2015/wordml/symex" xmlns:wpg="http://schemas.microsoft.com/office/word/2010/wordprocessingGroup" xmlns:wpi="http://schemas.microsoft.com/office/word/2010/wordprocessingInk" xmlns:wne="http://schemas.microsoft.com/office/word/2006/wordml" xmlns:wps="http://schemas.microsoft.com/office/word/2010/wordprocessingShape" mc:Ignorable="w14 w15 w16se w16cid w16 w16cex wp14">
+<w:document xmlns:wpc="http://schemas.microsoft.com/office/word/2010/wordprocessingCanvas" xmlns:cx="http://schemas.microsoft.com/office/drawing/2014/chartex" xmlns:cx1="http://schemas.microsoft.com/office/drawing/2015/9/8/chartex" xmlns:cx2="http://schemas.microsoft.com/office/drawing/2015/10/21/chartex" xmlns:cx3="http://schemas.microsoft.com/office/drawing/2016/5/9/chartex" xmlns:cx4="http://schemas.microsoft.com/office/drawing/2016/5/10/chartex" xmlns:cx5="http://schemas.microsoft.com/office/drawing/2016/5/11/chartex" xmlns:cx6="http://schemas.microsoft.com/office/drawing/2016/5/12/chartex" xmlns:cx7="http://schemas.microsoft.com/office/drawing/2016/5/13/chartex" xmlns:cx8="http://schemas.microsoft.com/office/drawing/2016/5/14/chartex" xmlns:mc="http://schemas.openxmlformats.org/markup-compatibility/2006" xmlns:aink="http://schemas.microsoft.com/office/drawing/2016/ink" xmlns:am3d="http://schemas.microsoft.com/office/drawing/2017/model3d" xmlns:o="urn:schemas-microsoft-com:office:office" xmlns:r="http://schemas.openxmlformats.org/officeDocument/2006/relationships" xmlns:m="http://schemas.openxmlformats.org/officeDocument/2006/math" xmlns:v="urn:schemas-microsoft-com:vml" xmlns:wp14="http://schemas.microsoft.com/office/word/2010/wordprocessingDrawing" xmlns:wp="http://schemas.openxmlformats.org/drawingml/2006/wordprocessingDrawing" xmlns:w10="urn:schemas-microsoft-com:office:word" xmlns:w="http://schemas.openxmlformats.org/wordprocessingml/2006/main" xmlns:w14="http://schemas.microsoft.com/office/word/2010/wordml" xmlns:w15="http://schemas.microsoft.com/office/word/2012/wordml" xmlns:w16cex="http://schemas.microsoft.com/office/word/2018/wordml/cex" xmlns:w16cid="http://schemas.microsoft.com/office/word/2016/wordml/cid" xmlns:w16="http://schemas.microsoft.com/office/word/2018/wordml" xmlns:w16sdtdh="http://schemas.microsoft.com/office/word/2020/wordml/sdtdatahash" xmlns:w16se="http://schemas.microsoft.com/office/word/2015/wordml/symex" xmlns:wpg="http://schemas.microsoft.com/office/word/2010/wordprocessingGroup" xmlns:wpi="http://schemas.microsoft.com/office/word/2010/wordprocessingInk" xmlns:wne="http://schemas.microsoft.com/office/word/2006/wordml" xmlns:wps="http://schemas.microsoft.com/office/word/2010/wordprocessingShape" mc:Ignorable="w14 w15 w16se w16cid w16 w16cex w16sdtdh wp14">
   <w:body>
     <w:p>
       <w:r>
@@ -1960,27 +1960,11 @@
         <w:t xml:space="preserve">Since the program is designed as a visualisation of data. The data being the positions of generated planets as they interact with each other. Visualisation is going to be paramount to the success of this project. Since the planets are modelled as a circle, visualisation of the planets </w:t>
       </w:r>
       <w:r>
-        <w:t xml:space="preserve">should be </w:t>
-      </w:r>
-      <w:proofErr w:type="gramStart"/>
-      <w:r>
-        <w:t>fairly simple</w:t>
-      </w:r>
-      <w:proofErr w:type="gramEnd"/>
-      <w:r>
-        <w:t xml:space="preserve">, visualising the velocities of the planets could be done in real time by watching as the planets move, but the program could also draw an arrow on the planet to visualise the direction and magnitude of the velocity, a similar </w:t>
+        <w:t xml:space="preserve">should be fairly simple, visualising the velocities of the planets could be done in real time by watching as the planets move, but the program could also draw an arrow on the planet to visualise the direction and magnitude of the velocity, a similar </w:t>
       </w:r>
       <w:r>
         <w:lastRenderedPageBreak/>
-        <w:t xml:space="preserve">technique could be used to visualise the force acting on the planet. These both should be togglable </w:t>
-      </w:r>
-      <w:proofErr w:type="gramStart"/>
-      <w:r>
-        <w:t>in the event that</w:t>
-      </w:r>
-      <w:proofErr w:type="gramEnd"/>
-      <w:r>
-        <w:t xml:space="preserve"> the arrows begin to get intrusive.</w:t>
+        <w:t>technique could be used to visualise the force acting on the planet. These both should be togglable in the event that the arrows begin to get intrusive.</w:t>
       </w:r>
     </w:p>
     <w:p>
@@ -2124,15 +2108,7 @@
         <w:t>These buttons on the screen will have clear visual indicators to what state they are in</w:t>
       </w:r>
       <w:r>
-        <w:t xml:space="preserve"> to make it clear </w:t>
-      </w:r>
-      <w:proofErr w:type="gramStart"/>
-      <w:r>
-        <w:t>at a glance</w:t>
-      </w:r>
-      <w:proofErr w:type="gramEnd"/>
-      <w:r>
-        <w:t xml:space="preserve"> what the simulator is doing</w:t>
+        <w:t xml:space="preserve"> to make it clear at a glance what the simulator is doing</w:t>
       </w:r>
       <w:r>
         <w:t xml:space="preserve"> at any given point in time. </w:t>
@@ -2297,15 +2273,7 @@
     <w:p>
       <w:r>
         <w:tab/>
-        <w:t>-Key bindings (</w:t>
-      </w:r>
-      <w:proofErr w:type="gramStart"/>
-      <w:r>
-        <w:t>i.e.</w:t>
-      </w:r>
-      <w:proofErr w:type="gramEnd"/>
-      <w:r>
-        <w:t xml:space="preserve"> Press the delete key on your keyboard to delete a planet)</w:t>
+        <w:t>-Key bindings (i.e. Press the delete key on your keyboard to delete a planet)</w:t>
       </w:r>
     </w:p>
     <w:p>
@@ -3122,15 +3090,7 @@
         <w:t>1</w:t>
       </w:r>
       <w:r>
-        <w:t xml:space="preserve"> not including the central star that the planets all </w:t>
-      </w:r>
-      <w:proofErr w:type="gramStart"/>
-      <w:r>
-        <w:t>orbit</w:t>
-      </w:r>
-      <w:proofErr w:type="gramEnd"/>
-      <w:r>
-        <w:t xml:space="preserve">. You </w:t>
+        <w:t xml:space="preserve"> not including the central star that the planets all orbit. You </w:t>
       </w:r>
       <w:r>
         <w:t>must</w:t>
@@ -4304,15 +4264,7 @@
         <w:t xml:space="preserve">The first part of the program I am going to be building is </w:t>
       </w:r>
       <w:r>
-        <w:t xml:space="preserve">some of the engine processes that need to happen for the program to run, this is because they will lay the groundwork that the other parts of the program will be based </w:t>
-      </w:r>
-      <w:proofErr w:type="gramStart"/>
-      <w:r>
-        <w:t>off of</w:t>
-      </w:r>
-      <w:proofErr w:type="gramEnd"/>
-      <w:r>
-        <w:t xml:space="preserve">. </w:t>
+        <w:t xml:space="preserve">some of the engine processes that need to happen for the program to run, this is because they will lay the groundwork that the other parts of the program will be based off of. </w:t>
       </w:r>
       <w:r>
         <w:t>Then I will create the r</w:t>
@@ -4354,13 +4306,8 @@
         <w:t xml:space="preserve">program. These are being done last as they require the build sim to already be created so I can write how to use it more effectively and they will be accessible from the menu. </w:t>
       </w:r>
       <w:r>
-        <w:t>Which page is open is likely going to be controlled by a page manager class that will contain which page is open as well as methods to open new pages and start sections of the program with the relevant information that page will need, for example, the build and running simulation will need the list of planets they are displaying/</w:t>
-      </w:r>
-      <w:proofErr w:type="gramStart"/>
-      <w:r>
-        <w:t>simulating.</w:t>
-      </w:r>
-      <w:proofErr w:type="gramEnd"/>
+        <w:t>Which page is open is likely going to be controlled by a page manager class that will contain which page is open as well as methods to open new pages and start sections of the program with the relevant information that page will need, for example, the build and running simulation will need the list of planets they are displaying/simulating.</w:t>
+      </w:r>
       <w:r>
         <w:t xml:space="preserve"> </w:t>
       </w:r>
@@ -4398,23 +4345,7 @@
         <w:t xml:space="preserve">since the GUI code uses a lot of </w:t>
       </w:r>
       <w:r>
-        <w:t xml:space="preserve">OpenGL </w:t>
-      </w:r>
-      <w:proofErr w:type="gramStart"/>
-      <w:r>
-        <w:t>use</w:t>
-      </w:r>
-      <w:proofErr w:type="gramEnd"/>
-      <w:r>
-        <w:t xml:space="preserve"> I have decided to implement the GUI code in a separate library and import it into the project.  The different types of GUI I need to implement </w:t>
-      </w:r>
-      <w:proofErr w:type="gramStart"/>
-      <w:r>
-        <w:t>are:</w:t>
-      </w:r>
-      <w:proofErr w:type="gramEnd"/>
-      <w:r>
-        <w:t xml:space="preserve"> static coloured rectangle, static images, text, buttons, text boxes, and checkboxes</w:t>
+        <w:t>OpenGL use I have decided to implement the GUI code in a separate library and import it into the project.  The different types of GUI I need to implement are: static coloured rectangle, static images, text, buttons, text boxes, and checkboxes</w:t>
       </w:r>
       <w:r>
         <w:t>. To allow for inheritance and polymorphism within the different GUI elements, there will also be a base class “GUI” that will contain all the fields and methods that will be consistent across all GUI types, which can be overridden to include any additional methods that are needed</w:t>
@@ -4724,15 +4655,7 @@
                         <w:txbxContent>
                           <w:p>
                             <w:r>
-                              <w:t xml:space="preserve">Because of the modularity of the program, and the use of object-oriented methods to perform all the code in an organised manner, a lot of the pseudo code is made up of executing methods in other classes. Additionally, several classes will be present in other parts of the program such as timer or input. These will be defined during the initialisation code of the program and therefore do not need to be defined here. Additionally, the UI will be pre-created for this in the PageManager, a class I will create to handle the different pages and the planets will be loaded from either a saved configuration the user selected to </w:t>
-                            </w:r>
-                            <w:proofErr w:type="gramStart"/>
-                            <w:r>
-                              <w:t>load, or</w:t>
-                            </w:r>
-                            <w:proofErr w:type="gramEnd"/>
-                            <w:r>
-                              <w:t xml:space="preserve"> will just be empty if the user wanted to create a new simulation. I’ve also not got rendering in the pseudocode as that will be handled in either a main class or the PageManager class.  Since I don’t want the user to be able to accidentally click on a planet whilst in the pause menu, the first thing the code does is check if the pause menu is open. If it isn’t, it checks if the left mouse button is down, since this is how the user will select UI elements and planets, if it is, it checks the mouse position, since I will be using pixel coordinates for both UI and the mouse position it is fairly simple to check if the mouse is within a UI box. </w:t>
+                              <w:t xml:space="preserve">Because of the modularity of the program, and the use of object-oriented methods to perform all the code in an organised manner, a lot of the pseudo code is made up of executing methods in other classes. Additionally, several classes will be present in other parts of the program such as timer or input. These will be defined during the initialisation code of the program and therefore do not need to be defined here. Additionally, the UI will be pre-created for this in the PageManager, a class I will create to handle the different pages and the planets will be loaded from either a saved configuration the user selected to load, or will just be empty if the user wanted to create a new simulation. I’ve also not got rendering in the pseudocode as that will be handled in either a main class or the PageManager class.  Since I don’t want the user to be able to accidentally click on a planet whilst in the pause menu, the first thing the code does is check if the pause menu is open. If it isn’t, it checks if the left mouse button is down, since this is how the user will select UI elements and planets, if it is, it checks the mouse position, since I will be using pixel coordinates for both UI and the mouse position it is fairly simple to check if the mouse is within a UI box. </w:t>
                             </w:r>
                           </w:p>
                         </w:txbxContent>
@@ -5650,13 +5573,8 @@
       <w:r>
         <w:t xml:space="preserve">I have kept several pieces of UI between </w:t>
       </w:r>
-      <w:proofErr w:type="gramStart"/>
-      <w:r>
-        <w:t>both of them</w:t>
-      </w:r>
-      <w:proofErr w:type="gramEnd"/>
-      <w:r>
-        <w:t>, such</w:t>
+      <w:r>
+        <w:t>both of them, such</w:t>
       </w:r>
       <w:r>
         <w:t xml:space="preserve"> as the selected planet information</w:t>
@@ -5674,15 +5592,7 @@
         <w:t xml:space="preserve">It will still only </w:t>
       </w:r>
       <w:r>
-        <w:t xml:space="preserve">be rendered when a planet is </w:t>
-      </w:r>
-      <w:proofErr w:type="gramStart"/>
-      <w:r>
-        <w:t>actually selected</w:t>
-      </w:r>
-      <w:proofErr w:type="gramEnd"/>
-      <w:r>
-        <w:t xml:space="preserve">, as it takes up a lot of the screen and won’t actually have any information on it when no planet is selected. Additionally, it will </w:t>
+        <w:t xml:space="preserve">be rendered when a planet is actually selected, as it takes up a lot of the screen and won’t actually have any information on it when no planet is selected. Additionally, it will </w:t>
       </w:r>
       <w:r>
         <w:lastRenderedPageBreak/>
@@ -5706,15 +5616,7 @@
         <w:t xml:space="preserve"> to allow the user to get rid of them if they are irritating or distracting. Additionally, the UI at the top </w:t>
       </w:r>
       <w:r>
-        <w:t xml:space="preserve">is significantly different from the simulation builder UI. The elements are smaller to fit the additional UI needed. The gravity constant has been moved there now. This is because it is no longer going to accept user input, so that simulations remain consistent, and moving the UI and changing the format written will signify to the user that it is a different piece of UI. The time controls have also been put in the top of the screen, just so it remains central to the view of the user. It will feature a pause button, as well as 2 buttons that will speed up or slow down the UI. These will be to allow the user to slow down and see more important interactions in more </w:t>
-      </w:r>
-      <w:proofErr w:type="gramStart"/>
-      <w:r>
-        <w:t>detail, or</w:t>
-      </w:r>
-      <w:proofErr w:type="gramEnd"/>
-      <w:r>
-        <w:t xml:space="preserve"> skip uneventful periods of time more quickly. Additionally, the stop button is in the centre to make it easier to locate. </w:t>
+        <w:t xml:space="preserve">is significantly different from the simulation builder UI. The elements are smaller to fit the additional UI needed. The gravity constant has been moved there now. This is because it is no longer going to accept user input, so that simulations remain consistent, and moving the UI and changing the format written will signify to the user that it is a different piece of UI. The time controls have also been put in the top of the screen, just so it remains central to the view of the user. It will feature a pause button, as well as 2 buttons that will speed up or slow down the UI. These will be to allow the user to slow down and see more important interactions in more detail, or skip uneventful periods of time more quickly. Additionally, the stop button is in the centre to make it easier to locate. </w:t>
       </w:r>
     </w:p>
     <w:p>
@@ -7214,15 +7116,7 @@
           </w:tcPr>
           <w:p>
             <w:r>
-              <w:t xml:space="preserve">The mass of the planet, used in most </w:t>
-            </w:r>
-            <w:proofErr w:type="gramStart"/>
-            <w:r>
-              <w:t>physics</w:t>
-            </w:r>
-            <w:proofErr w:type="gramEnd"/>
-            <w:r>
-              <w:t xml:space="preserve"> calculations</w:t>
+              <w:t>The mass of the planet, used in most physics calculations</w:t>
             </w:r>
           </w:p>
         </w:tc>
@@ -7254,15 +7148,7 @@
           </w:tcPr>
           <w:p>
             <w:r>
-              <w:t>The colour of the planet the user selected, stored in vector form (</w:t>
-            </w:r>
-            <w:proofErr w:type="gramStart"/>
-            <w:r>
-              <w:t>x,y</w:t>
-            </w:r>
-            <w:proofErr w:type="gramEnd"/>
-            <w:r>
-              <w:t>,z)-&gt;(r,g,b)</w:t>
+              <w:t>The colour of the planet the user selected, stored in vector form (x,y,z)-&gt;(r,g,b)</w:t>
             </w:r>
           </w:p>
         </w:tc>
@@ -7330,13 +7216,8 @@
             <w:tcW w:w="3005" w:type="dxa"/>
           </w:tcPr>
           <w:p>
-            <w:proofErr w:type="gramStart"/>
-            <w:r>
-              <w:t>clearAcc(</w:t>
-            </w:r>
-            <w:proofErr w:type="gramEnd"/>
-            <w:r>
-              <w:t>)</w:t>
+            <w:r>
+              <w:t>clearAcc()</w:t>
             </w:r>
           </w:p>
         </w:tc>
@@ -7367,14 +7248,9 @@
             <w:tcW w:w="3005" w:type="dxa"/>
           </w:tcPr>
           <w:p>
-            <w:proofErr w:type="gramStart"/>
             <w:r>
               <w:lastRenderedPageBreak/>
-              <w:t>addForce(</w:t>
-            </w:r>
-            <w:proofErr w:type="gramEnd"/>
-            <w:r>
-              <w:t>Vector2 force)</w:t>
+              <w:t>addForce(Vector2 force)</w:t>
             </w:r>
           </w:p>
         </w:tc>
@@ -7405,13 +7281,8 @@
             <w:tcW w:w="3005" w:type="dxa"/>
           </w:tcPr>
           <w:p>
-            <w:proofErr w:type="gramStart"/>
-            <w:r>
-              <w:t>updateVelocity(</w:t>
-            </w:r>
-            <w:proofErr w:type="gramEnd"/>
-            <w:r>
-              <w:t>float timeStep)</w:t>
+            <w:r>
+              <w:t>updateVelocity(float timeStep)</w:t>
             </w:r>
           </w:p>
         </w:tc>
@@ -7431,15 +7302,7 @@
           </w:tcPr>
           <w:p>
             <w:r>
-              <w:t xml:space="preserve">Adds the </w:t>
-            </w:r>
-            <w:proofErr w:type="gramStart"/>
-            <w:r>
-              <w:t>acceleration  multiplied</w:t>
-            </w:r>
-            <w:proofErr w:type="gramEnd"/>
-            <w:r>
-              <w:t xml:space="preserve"> by timeStep </w:t>
+              <w:t xml:space="preserve">Adds the acceleration  multiplied by timeStep </w:t>
             </w:r>
           </w:p>
         </w:tc>
@@ -7450,13 +7313,8 @@
             <w:tcW w:w="3005" w:type="dxa"/>
           </w:tcPr>
           <w:p>
-            <w:proofErr w:type="gramStart"/>
-            <w:r>
-              <w:t>render(</w:t>
-            </w:r>
-            <w:proofErr w:type="gramEnd"/>
-            <w:r>
-              <w:t>Program program)</w:t>
+            <w:r>
+              <w:t>render(Program program)</w:t>
             </w:r>
           </w:p>
         </w:tc>
@@ -7487,13 +7345,8 @@
             <w:tcW w:w="3005" w:type="dxa"/>
           </w:tcPr>
           <w:p>
-            <w:proofErr w:type="gramStart"/>
-            <w:r>
-              <w:t>cleanup(</w:t>
-            </w:r>
-            <w:proofErr w:type="gramEnd"/>
-            <w:r>
-              <w:t>)</w:t>
+            <w:r>
+              <w:t>cleanup()</w:t>
             </w:r>
           </w:p>
         </w:tc>
@@ -7976,24 +7829,14 @@
       <w:r>
         <w:t xml:space="preserve"> the different simulations, in a list </w:t>
       </w:r>
-      <w:proofErr w:type="gramStart"/>
       <w:r>
         <w:t>similar to</w:t>
       </w:r>
-      <w:proofErr w:type="gramEnd"/>
       <w:r>
         <w:t xml:space="preserve"> this, with their names in a readable size font. This is so that the users can easily tell which of their simulations they are selecting from the list. The simulations will all be separate buttons, with only 1 selectable at a time,</w:t>
       </w:r>
       <w:r>
-        <w:t xml:space="preserve"> this is to make the process of deleting a simulation more involved so that users cannot accidentally delete a simulation, I will be having </w:t>
-      </w:r>
-      <w:proofErr w:type="gramStart"/>
-      <w:r>
-        <w:t>all of</w:t>
-      </w:r>
-      <w:proofErr w:type="gramEnd"/>
-      <w:r>
-        <w:t xml:space="preserve"> the simulations done in pages, rather </w:t>
+        <w:t xml:space="preserve"> this is to make the process of deleting a simulation more involved so that users cannot accidentally delete a simulation, I will be having all of the simulations done in pages, rather </w:t>
       </w:r>
       <w:proofErr w:type="spellStart"/>
       <w:r>
@@ -8105,15 +7948,7 @@
         </w:drawing>
       </w:r>
       <w:r>
-        <w:t xml:space="preserve">The loading simulation GUI should be </w:t>
-      </w:r>
-      <w:proofErr w:type="gramStart"/>
-      <w:r>
-        <w:t>fairly simple</w:t>
-      </w:r>
-      <w:proofErr w:type="gramEnd"/>
-      <w:r>
-        <w:t xml:space="preserve">, mostly just going through the buttons on screen and checking if the user has selected them. When the program generates the 2d array of buttons, I will be able to use the position of the button in the 2d array to find the position of the corresponding </w:t>
+        <w:t xml:space="preserve">The loading simulation GUI should be fairly simple, mostly just going through the buttons on screen and checking if the user has selected them. When the program generates the 2d array of buttons, I will be able to use the position of the button in the 2d array to find the position of the corresponding </w:t>
       </w:r>
       <w:proofErr w:type="spellStart"/>
       <w:r>
@@ -8129,15 +7964,7 @@
       </w:r>
       <w:proofErr w:type="spellEnd"/>
       <w:r>
-        <w:t xml:space="preserve"> the full array, since buttons on a separate page won’t appear or be selected. Additionally, since so many of </w:t>
-      </w:r>
-      <w:proofErr w:type="gramStart"/>
-      <w:r>
-        <w:t>the  functions</w:t>
-      </w:r>
-      <w:proofErr w:type="gramEnd"/>
-      <w:r>
-        <w:t xml:space="preserve"> regarding the database and the GUI are encapsulated within separate classes, the actual code will primarily be </w:t>
+        <w:t xml:space="preserve"> the full array, since buttons on a separate page won’t appear or be selected. Additionally, since so many of the  functions regarding the database and the GUI are encapsulated within separate classes, the actual code will primarily be </w:t>
       </w:r>
       <w:r>
         <w:t xml:space="preserve">utilising functions created by separate classes.  </w:t>
@@ -8177,15 +8004,7 @@
     </w:p>
     <w:p>
       <w:r>
-        <w:t xml:space="preserve">The GUI testing will largely exist in isolation to the final product, due to it being </w:t>
-      </w:r>
-      <w:proofErr w:type="gramStart"/>
-      <w:r>
-        <w:t>fairly fundamental</w:t>
-      </w:r>
-      <w:proofErr w:type="gramEnd"/>
-      <w:r>
-        <w:t xml:space="preserve"> to the function of the rest of the code and being one of the primary methods I will be inputting data to the program in other parts of the simulation, it is imperative if functions properly.  </w:t>
+        <w:t xml:space="preserve">The GUI testing will largely exist in isolation to the final product, due to it being fairly fundamental to the function of the rest of the code and being one of the primary methods I will be inputting data to the program in other parts of the simulation, it is imperative if functions properly.  </w:t>
       </w:r>
     </w:p>
     <w:p/>
@@ -8289,15 +8108,7 @@
           </w:tcPr>
           <w:p>
             <w:r>
-              <w:t xml:space="preserve">The window will </w:t>
-            </w:r>
-            <w:proofErr w:type="gramStart"/>
-            <w:r>
-              <w:t>open</w:t>
-            </w:r>
-            <w:proofErr w:type="gramEnd"/>
-            <w:r>
-              <w:t xml:space="preserve"> and the text will render without issue</w:t>
+              <w:t>The window will open and the text will render without issue</w:t>
             </w:r>
           </w:p>
         </w:tc>
@@ -8402,12 +8213,10 @@
               <w:t xml:space="preserve">, only accepting the characters specified during </w:t>
             </w:r>
             <w:proofErr w:type="spellStart"/>
-            <w:proofErr w:type="gramStart"/>
             <w:r>
               <w:t>it’s</w:t>
             </w:r>
             <w:proofErr w:type="spellEnd"/>
-            <w:proofErr w:type="gramEnd"/>
             <w:r>
               <w:t xml:space="preserve"> creation as acceptable</w:t>
             </w:r>
@@ -8451,18 +8260,10 @@
           </w:tcPr>
           <w:p>
             <w:r>
-              <w:t xml:space="preserve">The program will </w:t>
-            </w:r>
-            <w:proofErr w:type="gramStart"/>
-            <w:r>
-              <w:t xml:space="preserve">print </w:t>
-            </w:r>
-            <w:r>
-              <w:t xml:space="preserve"> “</w:t>
-            </w:r>
-            <w:proofErr w:type="gramEnd"/>
-            <w:r>
-              <w:t xml:space="preserve">TEST: 004” </w:t>
+              <w:t xml:space="preserve">The program will print </w:t>
+            </w:r>
+            <w:r>
+              <w:t xml:space="preserve"> “TEST: 004” </w:t>
             </w:r>
             <w:r>
               <w:t>when the button is clicked</w:t>
@@ -8542,15 +8343,7 @@
           </w:tcPr>
           <w:p>
             <w:r>
-              <w:t xml:space="preserve">I will have the program render </w:t>
-            </w:r>
-            <w:proofErr w:type="gramStart"/>
-            <w:r>
-              <w:t>an</w:t>
-            </w:r>
-            <w:proofErr w:type="gramEnd"/>
-            <w:r>
-              <w:t xml:space="preserve"> button as specified in test 5. I will click in several places around the button but not on it directly</w:t>
+              <w:t>I will have the program render an button as specified in test 5. I will click in several places around the button but not on it directly</w:t>
             </w:r>
           </w:p>
         </w:tc>
@@ -8579,7 +8372,10 @@
     </w:p>
     <w:p>
       <w:r>
-        <w:t xml:space="preserve">Testing the simulation running will be done using planetary configurations I am creating  </w:t>
+        <w:t xml:space="preserve">Testing the simulation running will be done using planetary configurations I am creating </w:t>
+      </w:r>
+      <w:r>
+        <w:t xml:space="preserve">specifically for the test, since I have yet to build the section of the program that will let the user build their own simulations. Since testing if the physics of the simulation seems realistic  </w:t>
       </w:r>
     </w:p>
     <w:p/>
@@ -8665,7 +8461,7 @@
 </file>
 
 <file path=word/endnotes.xml><?xml version="1.0" encoding="utf-8"?>
-<w:endnotes xmlns:wpc="http://schemas.microsoft.com/office/word/2010/wordprocessingCanvas" xmlns:cx="http://schemas.microsoft.com/office/drawing/2014/chartex" xmlns:cx1="http://schemas.microsoft.com/office/drawing/2015/9/8/chartex" xmlns:cx2="http://schemas.microsoft.com/office/drawing/2015/10/21/chartex" xmlns:cx3="http://schemas.microsoft.com/office/drawing/2016/5/9/chartex" xmlns:cx4="http://schemas.microsoft.com/office/drawing/2016/5/10/chartex" xmlns:cx5="http://schemas.microsoft.com/office/drawing/2016/5/11/chartex" xmlns:cx6="http://schemas.microsoft.com/office/drawing/2016/5/12/chartex" xmlns:cx7="http://schemas.microsoft.com/office/drawing/2016/5/13/chartex" xmlns:cx8="http://schemas.microsoft.com/office/drawing/2016/5/14/chartex" xmlns:mc="http://schemas.openxmlformats.org/markup-compatibility/2006" xmlns:aink="http://schemas.microsoft.com/office/drawing/2016/ink" xmlns:am3d="http://schemas.microsoft.com/office/drawing/2017/model3d" xmlns:o="urn:schemas-microsoft-com:office:office" xmlns:r="http://schemas.openxmlformats.org/officeDocument/2006/relationships" xmlns:m="http://schemas.openxmlformats.org/officeDocument/2006/math" xmlns:v="urn:schemas-microsoft-com:vml" xmlns:wp14="http://schemas.microsoft.com/office/word/2010/wordprocessingDrawing" xmlns:wp="http://schemas.openxmlformats.org/drawingml/2006/wordprocessingDrawing" xmlns:w10="urn:schemas-microsoft-com:office:word" xmlns:w="http://schemas.openxmlformats.org/wordprocessingml/2006/main" xmlns:w14="http://schemas.microsoft.com/office/word/2010/wordml" xmlns:w15="http://schemas.microsoft.com/office/word/2012/wordml" xmlns:w16cex="http://schemas.microsoft.com/office/word/2018/wordml/cex" xmlns:w16cid="http://schemas.microsoft.com/office/word/2016/wordml/cid" xmlns:w16="http://schemas.microsoft.com/office/word/2018/wordml" xmlns:w16se="http://schemas.microsoft.com/office/word/2015/wordml/symex" xmlns:wpg="http://schemas.microsoft.com/office/word/2010/wordprocessingGroup" xmlns:wpi="http://schemas.microsoft.com/office/word/2010/wordprocessingInk" xmlns:wne="http://schemas.microsoft.com/office/word/2006/wordml" xmlns:wps="http://schemas.microsoft.com/office/word/2010/wordprocessingShape" mc:Ignorable="w14 w15 w16se w16cid w16 w16cex wp14">
+<w:endnotes xmlns:wpc="http://schemas.microsoft.com/office/word/2010/wordprocessingCanvas" xmlns:cx="http://schemas.microsoft.com/office/drawing/2014/chartex" xmlns:cx1="http://schemas.microsoft.com/office/drawing/2015/9/8/chartex" xmlns:cx2="http://schemas.microsoft.com/office/drawing/2015/10/21/chartex" xmlns:cx3="http://schemas.microsoft.com/office/drawing/2016/5/9/chartex" xmlns:cx4="http://schemas.microsoft.com/office/drawing/2016/5/10/chartex" xmlns:cx5="http://schemas.microsoft.com/office/drawing/2016/5/11/chartex" xmlns:cx6="http://schemas.microsoft.com/office/drawing/2016/5/12/chartex" xmlns:cx7="http://schemas.microsoft.com/office/drawing/2016/5/13/chartex" xmlns:cx8="http://schemas.microsoft.com/office/drawing/2016/5/14/chartex" xmlns:mc="http://schemas.openxmlformats.org/markup-compatibility/2006" xmlns:aink="http://schemas.microsoft.com/office/drawing/2016/ink" xmlns:am3d="http://schemas.microsoft.com/office/drawing/2017/model3d" xmlns:o="urn:schemas-microsoft-com:office:office" xmlns:r="http://schemas.openxmlformats.org/officeDocument/2006/relationships" xmlns:m="http://schemas.openxmlformats.org/officeDocument/2006/math" xmlns:v="urn:schemas-microsoft-com:vml" xmlns:wp14="http://schemas.microsoft.com/office/word/2010/wordprocessingDrawing" xmlns:wp="http://schemas.openxmlformats.org/drawingml/2006/wordprocessingDrawing" xmlns:w10="urn:schemas-microsoft-com:office:word" xmlns:w="http://schemas.openxmlformats.org/wordprocessingml/2006/main" xmlns:w14="http://schemas.microsoft.com/office/word/2010/wordml" xmlns:w15="http://schemas.microsoft.com/office/word/2012/wordml" xmlns:w16cex="http://schemas.microsoft.com/office/word/2018/wordml/cex" xmlns:w16cid="http://schemas.microsoft.com/office/word/2016/wordml/cid" xmlns:w16="http://schemas.microsoft.com/office/word/2018/wordml" xmlns:w16sdtdh="http://schemas.microsoft.com/office/word/2020/wordml/sdtdatahash" xmlns:w16se="http://schemas.microsoft.com/office/word/2015/wordml/symex" xmlns:wpg="http://schemas.microsoft.com/office/word/2010/wordprocessingGroup" xmlns:wpi="http://schemas.microsoft.com/office/word/2010/wordprocessingInk" xmlns:wne="http://schemas.microsoft.com/office/word/2006/wordml" xmlns:wps="http://schemas.microsoft.com/office/word/2010/wordprocessingShape" mc:Ignorable="w14 w15 w16se w16cid w16 w16cex w16sdtdh wp14">
   <w:endnote w:type="separator" w:id="-1">
     <w:p>
       <w:pPr>
@@ -8690,7 +8486,7 @@
 </file>
 
 <file path=word/footer1.xml><?xml version="1.0" encoding="utf-8"?>
-<w:ftr xmlns:wpc="http://schemas.microsoft.com/office/word/2010/wordprocessingCanvas" xmlns:cx="http://schemas.microsoft.com/office/drawing/2014/chartex" xmlns:cx1="http://schemas.microsoft.com/office/drawing/2015/9/8/chartex" xmlns:cx2="http://schemas.microsoft.com/office/drawing/2015/10/21/chartex" xmlns:cx3="http://schemas.microsoft.com/office/drawing/2016/5/9/chartex" xmlns:cx4="http://schemas.microsoft.com/office/drawing/2016/5/10/chartex" xmlns:cx5="http://schemas.microsoft.com/office/drawing/2016/5/11/chartex" xmlns:cx6="http://schemas.microsoft.com/office/drawing/2016/5/12/chartex" xmlns:cx7="http://schemas.microsoft.com/office/drawing/2016/5/13/chartex" xmlns:cx8="http://schemas.microsoft.com/office/drawing/2016/5/14/chartex" xmlns:mc="http://schemas.openxmlformats.org/markup-compatibility/2006" xmlns:aink="http://schemas.microsoft.com/office/drawing/2016/ink" xmlns:am3d="http://schemas.microsoft.com/office/drawing/2017/model3d" xmlns:o="urn:schemas-microsoft-com:office:office" xmlns:r="http://schemas.openxmlformats.org/officeDocument/2006/relationships" xmlns:m="http://schemas.openxmlformats.org/officeDocument/2006/math" xmlns:v="urn:schemas-microsoft-com:vml" xmlns:wp14="http://schemas.microsoft.com/office/word/2010/wordprocessingDrawing" xmlns:wp="http://schemas.openxmlformats.org/drawingml/2006/wordprocessingDrawing" xmlns:w10="urn:schemas-microsoft-com:office:word" xmlns:w="http://schemas.openxmlformats.org/wordprocessingml/2006/main" xmlns:w14="http://schemas.microsoft.com/office/word/2010/wordml" xmlns:w15="http://schemas.microsoft.com/office/word/2012/wordml" xmlns:w16cex="http://schemas.microsoft.com/office/word/2018/wordml/cex" xmlns:w16cid="http://schemas.microsoft.com/office/word/2016/wordml/cid" xmlns:w16="http://schemas.microsoft.com/office/word/2018/wordml" xmlns:w16se="http://schemas.microsoft.com/office/word/2015/wordml/symex" xmlns:wpg="http://schemas.microsoft.com/office/word/2010/wordprocessingGroup" xmlns:wpi="http://schemas.microsoft.com/office/word/2010/wordprocessingInk" xmlns:wne="http://schemas.microsoft.com/office/word/2006/wordml" xmlns:wps="http://schemas.microsoft.com/office/word/2010/wordprocessingShape" mc:Ignorable="w14 w15 w16se w16cid w16 w16cex wp14">
+<w:ftr xmlns:wpc="http://schemas.microsoft.com/office/word/2010/wordprocessingCanvas" xmlns:cx="http://schemas.microsoft.com/office/drawing/2014/chartex" xmlns:cx1="http://schemas.microsoft.com/office/drawing/2015/9/8/chartex" xmlns:cx2="http://schemas.microsoft.com/office/drawing/2015/10/21/chartex" xmlns:cx3="http://schemas.microsoft.com/office/drawing/2016/5/9/chartex" xmlns:cx4="http://schemas.microsoft.com/office/drawing/2016/5/10/chartex" xmlns:cx5="http://schemas.microsoft.com/office/drawing/2016/5/11/chartex" xmlns:cx6="http://schemas.microsoft.com/office/drawing/2016/5/12/chartex" xmlns:cx7="http://schemas.microsoft.com/office/drawing/2016/5/13/chartex" xmlns:cx8="http://schemas.microsoft.com/office/drawing/2016/5/14/chartex" xmlns:mc="http://schemas.openxmlformats.org/markup-compatibility/2006" xmlns:aink="http://schemas.microsoft.com/office/drawing/2016/ink" xmlns:am3d="http://schemas.microsoft.com/office/drawing/2017/model3d" xmlns:o="urn:schemas-microsoft-com:office:office" xmlns:r="http://schemas.openxmlformats.org/officeDocument/2006/relationships" xmlns:m="http://schemas.openxmlformats.org/officeDocument/2006/math" xmlns:v="urn:schemas-microsoft-com:vml" xmlns:wp14="http://schemas.microsoft.com/office/word/2010/wordprocessingDrawing" xmlns:wp="http://schemas.openxmlformats.org/drawingml/2006/wordprocessingDrawing" xmlns:w10="urn:schemas-microsoft-com:office:word" xmlns:w="http://schemas.openxmlformats.org/wordprocessingml/2006/main" xmlns:w14="http://schemas.microsoft.com/office/word/2010/wordml" xmlns:w15="http://schemas.microsoft.com/office/word/2012/wordml" xmlns:w16cex="http://schemas.microsoft.com/office/word/2018/wordml/cex" xmlns:w16cid="http://schemas.microsoft.com/office/word/2016/wordml/cid" xmlns:w16="http://schemas.microsoft.com/office/word/2018/wordml" xmlns:w16sdtdh="http://schemas.microsoft.com/office/word/2020/wordml/sdtdatahash" xmlns:w16se="http://schemas.microsoft.com/office/word/2015/wordml/symex" xmlns:wpg="http://schemas.microsoft.com/office/word/2010/wordprocessingGroup" xmlns:wpi="http://schemas.microsoft.com/office/word/2010/wordprocessingInk" xmlns:wne="http://schemas.microsoft.com/office/word/2006/wordml" xmlns:wps="http://schemas.microsoft.com/office/word/2010/wordprocessingShape" mc:Ignorable="w14 w15 w16se w16cid w16 w16cex w16sdtdh wp14">
   <w:sdt>
     <w:sdtPr>
       <w:id w:val="-1136332434"/>
@@ -8754,7 +8550,7 @@
 </file>
 
 <file path=word/footnotes.xml><?xml version="1.0" encoding="utf-8"?>
-<w:footnotes xmlns:wpc="http://schemas.microsoft.com/office/word/2010/wordprocessingCanvas" xmlns:cx="http://schemas.microsoft.com/office/drawing/2014/chartex" xmlns:cx1="http://schemas.microsoft.com/office/drawing/2015/9/8/chartex" xmlns:cx2="http://schemas.microsoft.com/office/drawing/2015/10/21/chartex" xmlns:cx3="http://schemas.microsoft.com/office/drawing/2016/5/9/chartex" xmlns:cx4="http://schemas.microsoft.com/office/drawing/2016/5/10/chartex" xmlns:cx5="http://schemas.microsoft.com/office/drawing/2016/5/11/chartex" xmlns:cx6="http://schemas.microsoft.com/office/drawing/2016/5/12/chartex" xmlns:cx7="http://schemas.microsoft.com/office/drawing/2016/5/13/chartex" xmlns:cx8="http://schemas.microsoft.com/office/drawing/2016/5/14/chartex" xmlns:mc="http://schemas.openxmlformats.org/markup-compatibility/2006" xmlns:aink="http://schemas.microsoft.com/office/drawing/2016/ink" xmlns:am3d="http://schemas.microsoft.com/office/drawing/2017/model3d" xmlns:o="urn:schemas-microsoft-com:office:office" xmlns:r="http://schemas.openxmlformats.org/officeDocument/2006/relationships" xmlns:m="http://schemas.openxmlformats.org/officeDocument/2006/math" xmlns:v="urn:schemas-microsoft-com:vml" xmlns:wp14="http://schemas.microsoft.com/office/word/2010/wordprocessingDrawing" xmlns:wp="http://schemas.openxmlformats.org/drawingml/2006/wordprocessingDrawing" xmlns:w10="urn:schemas-microsoft-com:office:word" xmlns:w="http://schemas.openxmlformats.org/wordprocessingml/2006/main" xmlns:w14="http://schemas.microsoft.com/office/word/2010/wordml" xmlns:w15="http://schemas.microsoft.com/office/word/2012/wordml" xmlns:w16cex="http://schemas.microsoft.com/office/word/2018/wordml/cex" xmlns:w16cid="http://schemas.microsoft.com/office/word/2016/wordml/cid" xmlns:w16="http://schemas.microsoft.com/office/word/2018/wordml" xmlns:w16se="http://schemas.microsoft.com/office/word/2015/wordml/symex" xmlns:wpg="http://schemas.microsoft.com/office/word/2010/wordprocessingGroup" xmlns:wpi="http://schemas.microsoft.com/office/word/2010/wordprocessingInk" xmlns:wne="http://schemas.microsoft.com/office/word/2006/wordml" xmlns:wps="http://schemas.microsoft.com/office/word/2010/wordprocessingShape" mc:Ignorable="w14 w15 w16se w16cid w16 w16cex wp14">
+<w:footnotes xmlns:wpc="http://schemas.microsoft.com/office/word/2010/wordprocessingCanvas" xmlns:cx="http://schemas.microsoft.com/office/drawing/2014/chartex" xmlns:cx1="http://schemas.microsoft.com/office/drawing/2015/9/8/chartex" xmlns:cx2="http://schemas.microsoft.com/office/drawing/2015/10/21/chartex" xmlns:cx3="http://schemas.microsoft.com/office/drawing/2016/5/9/chartex" xmlns:cx4="http://schemas.microsoft.com/office/drawing/2016/5/10/chartex" xmlns:cx5="http://schemas.microsoft.com/office/drawing/2016/5/11/chartex" xmlns:cx6="http://schemas.microsoft.com/office/drawing/2016/5/12/chartex" xmlns:cx7="http://schemas.microsoft.com/office/drawing/2016/5/13/chartex" xmlns:cx8="http://schemas.microsoft.com/office/drawing/2016/5/14/chartex" xmlns:mc="http://schemas.openxmlformats.org/markup-compatibility/2006" xmlns:aink="http://schemas.microsoft.com/office/drawing/2016/ink" xmlns:am3d="http://schemas.microsoft.com/office/drawing/2017/model3d" xmlns:o="urn:schemas-microsoft-com:office:office" xmlns:r="http://schemas.openxmlformats.org/officeDocument/2006/relationships" xmlns:m="http://schemas.openxmlformats.org/officeDocument/2006/math" xmlns:v="urn:schemas-microsoft-com:vml" xmlns:wp14="http://schemas.microsoft.com/office/word/2010/wordprocessingDrawing" xmlns:wp="http://schemas.openxmlformats.org/drawingml/2006/wordprocessingDrawing" xmlns:w10="urn:schemas-microsoft-com:office:word" xmlns:w="http://schemas.openxmlformats.org/wordprocessingml/2006/main" xmlns:w14="http://schemas.microsoft.com/office/word/2010/wordml" xmlns:w15="http://schemas.microsoft.com/office/word/2012/wordml" xmlns:w16cex="http://schemas.microsoft.com/office/word/2018/wordml/cex" xmlns:w16cid="http://schemas.microsoft.com/office/word/2016/wordml/cid" xmlns:w16="http://schemas.microsoft.com/office/word/2018/wordml" xmlns:w16sdtdh="http://schemas.microsoft.com/office/word/2020/wordml/sdtdatahash" xmlns:w16se="http://schemas.microsoft.com/office/word/2015/wordml/symex" xmlns:wpg="http://schemas.microsoft.com/office/word/2010/wordprocessingGroup" xmlns:wpi="http://schemas.microsoft.com/office/word/2010/wordprocessingInk" xmlns:wne="http://schemas.microsoft.com/office/word/2006/wordml" xmlns:wps="http://schemas.microsoft.com/office/word/2010/wordprocessingShape" mc:Ignorable="w14 w15 w16se w16cid w16 w16cex w16sdtdh wp14">
   <w:footnote w:type="separator" w:id="-1">
     <w:p>
       <w:pPr>
@@ -8793,7 +8589,7 @@
 </file>
 
 <file path=word/numbering.xml><?xml version="1.0" encoding="utf-8"?>
-<w:numbering xmlns:wpc="http://schemas.microsoft.com/office/word/2010/wordprocessingCanvas" xmlns:cx="http://schemas.microsoft.com/office/drawing/2014/chartex" xmlns:cx1="http://schemas.microsoft.com/office/drawing/2015/9/8/chartex" xmlns:cx2="http://schemas.microsoft.com/office/drawing/2015/10/21/chartex" xmlns:cx3="http://schemas.microsoft.com/office/drawing/2016/5/9/chartex" xmlns:cx4="http://schemas.microsoft.com/office/drawing/2016/5/10/chartex" xmlns:cx5="http://schemas.microsoft.com/office/drawing/2016/5/11/chartex" xmlns:cx6="http://schemas.microsoft.com/office/drawing/2016/5/12/chartex" xmlns:cx7="http://schemas.microsoft.com/office/drawing/2016/5/13/chartex" xmlns:cx8="http://schemas.microsoft.com/office/drawing/2016/5/14/chartex" xmlns:mc="http://schemas.openxmlformats.org/markup-compatibility/2006" xmlns:aink="http://schemas.microsoft.com/office/drawing/2016/ink" xmlns:am3d="http://schemas.microsoft.com/office/drawing/2017/model3d" xmlns:o="urn:schemas-microsoft-com:office:office" xmlns:r="http://schemas.openxmlformats.org/officeDocument/2006/relationships" xmlns:m="http://schemas.openxmlformats.org/officeDocument/2006/math" xmlns:v="urn:schemas-microsoft-com:vml" xmlns:wp14="http://schemas.microsoft.com/office/word/2010/wordprocessingDrawing" xmlns:wp="http://schemas.openxmlformats.org/drawingml/2006/wordprocessingDrawing" xmlns:w10="urn:schemas-microsoft-com:office:word" xmlns:w="http://schemas.openxmlformats.org/wordprocessingml/2006/main" xmlns:w14="http://schemas.microsoft.com/office/word/2010/wordml" xmlns:w15="http://schemas.microsoft.com/office/word/2012/wordml" xmlns:w16cex="http://schemas.microsoft.com/office/word/2018/wordml/cex" xmlns:w16cid="http://schemas.microsoft.com/office/word/2016/wordml/cid" xmlns:w16="http://schemas.microsoft.com/office/word/2018/wordml" xmlns:w16se="http://schemas.microsoft.com/office/word/2015/wordml/symex" xmlns:wpg="http://schemas.microsoft.com/office/word/2010/wordprocessingGroup" xmlns:wpi="http://schemas.microsoft.com/office/word/2010/wordprocessingInk" xmlns:wne="http://schemas.microsoft.com/office/word/2006/wordml" xmlns:wps="http://schemas.microsoft.com/office/word/2010/wordprocessingShape" mc:Ignorable="w14 w15 w16se w16cid w16 w16cex wp14">
+<w:numbering xmlns:wpc="http://schemas.microsoft.com/office/word/2010/wordprocessingCanvas" xmlns:cx="http://schemas.microsoft.com/office/drawing/2014/chartex" xmlns:cx1="http://schemas.microsoft.com/office/drawing/2015/9/8/chartex" xmlns:cx2="http://schemas.microsoft.com/office/drawing/2015/10/21/chartex" xmlns:cx3="http://schemas.microsoft.com/office/drawing/2016/5/9/chartex" xmlns:cx4="http://schemas.microsoft.com/office/drawing/2016/5/10/chartex" xmlns:cx5="http://schemas.microsoft.com/office/drawing/2016/5/11/chartex" xmlns:cx6="http://schemas.microsoft.com/office/drawing/2016/5/12/chartex" xmlns:cx7="http://schemas.microsoft.com/office/drawing/2016/5/13/chartex" xmlns:cx8="http://schemas.microsoft.com/office/drawing/2016/5/14/chartex" xmlns:mc="http://schemas.openxmlformats.org/markup-compatibility/2006" xmlns:aink="http://schemas.microsoft.com/office/drawing/2016/ink" xmlns:am3d="http://schemas.microsoft.com/office/drawing/2017/model3d" xmlns:o="urn:schemas-microsoft-com:office:office" xmlns:r="http://schemas.openxmlformats.org/officeDocument/2006/relationships" xmlns:m="http://schemas.openxmlformats.org/officeDocument/2006/math" xmlns:v="urn:schemas-microsoft-com:vml" xmlns:wp14="http://schemas.microsoft.com/office/word/2010/wordprocessingDrawing" xmlns:wp="http://schemas.openxmlformats.org/drawingml/2006/wordprocessingDrawing" xmlns:w10="urn:schemas-microsoft-com:office:word" xmlns:w="http://schemas.openxmlformats.org/wordprocessingml/2006/main" xmlns:w14="http://schemas.microsoft.com/office/word/2010/wordml" xmlns:w15="http://schemas.microsoft.com/office/word/2012/wordml" xmlns:w16cex="http://schemas.microsoft.com/office/word/2018/wordml/cex" xmlns:w16cid="http://schemas.microsoft.com/office/word/2016/wordml/cid" xmlns:w16="http://schemas.microsoft.com/office/word/2018/wordml" xmlns:w16sdtdh="http://schemas.microsoft.com/office/word/2020/wordml/sdtdatahash" xmlns:w16se="http://schemas.microsoft.com/office/word/2015/wordml/symex" xmlns:wpg="http://schemas.microsoft.com/office/word/2010/wordprocessingGroup" xmlns:wpi="http://schemas.microsoft.com/office/word/2010/wordprocessingInk" xmlns:wne="http://schemas.microsoft.com/office/word/2006/wordml" xmlns:wps="http://schemas.microsoft.com/office/word/2010/wordprocessingShape" mc:Ignorable="w14 w15 w16se w16cid w16 w16cex w16sdtdh wp14">
   <w:abstractNum w:abstractNumId="0" w15:restartNumberingAfterBreak="0">
     <w:nsid w:val="02CD25B6"/>
     <w:multiLevelType w:val="hybridMultilevel"/>
@@ -12786,7 +12582,7 @@
 </file>
 
 <file path=word/styles.xml><?xml version="1.0" encoding="utf-8"?>
-<w:styles xmlns:mc="http://schemas.openxmlformats.org/markup-compatibility/2006" xmlns:r="http://schemas.openxmlformats.org/officeDocument/2006/relationships" xmlns:w="http://schemas.openxmlformats.org/wordprocessingml/2006/main" xmlns:w14="http://schemas.microsoft.com/office/word/2010/wordml" xmlns:w15="http://schemas.microsoft.com/office/word/2012/wordml" xmlns:w16cex="http://schemas.microsoft.com/office/word/2018/wordml/cex" xmlns:w16cid="http://schemas.microsoft.com/office/word/2016/wordml/cid" xmlns:w16="http://schemas.microsoft.com/office/word/2018/wordml" xmlns:w16se="http://schemas.microsoft.com/office/word/2015/wordml/symex" mc:Ignorable="w14 w15 w16se w16cid w16 w16cex">
+<w:styles xmlns:mc="http://schemas.openxmlformats.org/markup-compatibility/2006" xmlns:r="http://schemas.openxmlformats.org/officeDocument/2006/relationships" xmlns:w="http://schemas.openxmlformats.org/wordprocessingml/2006/main" xmlns:w14="http://schemas.microsoft.com/office/word/2010/wordml" xmlns:w15="http://schemas.microsoft.com/office/word/2012/wordml" xmlns:w16cex="http://schemas.microsoft.com/office/word/2018/wordml/cex" xmlns:w16cid="http://schemas.microsoft.com/office/word/2016/wordml/cid" xmlns:w16="http://schemas.microsoft.com/office/word/2018/wordml" xmlns:w16sdtdh="http://schemas.microsoft.com/office/word/2020/wordml/sdtdatahash" xmlns:w16se="http://schemas.microsoft.com/office/word/2015/wordml/symex" mc:Ignorable="w14 w15 w16se w16cid w16 w16cex w16sdtdh">
   <w:docDefaults>
     <w:rPrDefault>
       <w:rPr>

</xml_diff>